<commit_message>
Proposal revisi use case benar
</commit_message>
<xml_diff>
--- a/Proposal SDP.docx
+++ b/Proposal SDP.docx
@@ -10,8 +10,8 @@
     <w:p>
       <w:r>
         <w:drawing>
-          <wp:anchor distT="0" distB="0" distL="114300" distR="114300" simplePos="0" relativeHeight="251658240" behindDoc="0" locked="0" layoutInCell="1" allowOverlap="1" wp14:anchorId="431B1103" wp14:editId="2428494E">
-            <wp:simplePos x="914400" y="1200150"/>
+          <wp:anchor distT="0" distB="0" distL="114300" distR="114300" simplePos="0" relativeHeight="251658240" behindDoc="0" locked="0" layoutInCell="1" allowOverlap="1" wp14:anchorId="0F180E4B" wp14:editId="60C0F57E">
+            <wp:simplePos x="914400" y="1196340"/>
             <wp:positionH relativeFrom="margin">
               <wp:align>center</wp:align>
             </wp:positionH>
@@ -21,7 +21,7 @@
             <wp:extent cx="2857500" cy="2857500"/>
             <wp:effectExtent l="0" t="0" r="0" b="0"/>
             <wp:wrapSquare wrapText="bothSides"/>
-            <wp:docPr id="3" name="Picture 3" descr="Hasil gambar untuk stts"/>
+            <wp:docPr id="6" name="Picture 6" descr="Hasil gambar untuk istts"/>
             <wp:cNvGraphicFramePr>
               <a:graphicFrameLocks xmlns:a="http://schemas.openxmlformats.org/drawingml/2006/main" noChangeAspect="1"/>
             </wp:cNvGraphicFramePr>
@@ -29,7 +29,7 @@
               <a:graphicData uri="http://schemas.openxmlformats.org/drawingml/2006/picture">
                 <pic:pic xmlns:pic="http://schemas.openxmlformats.org/drawingml/2006/picture">
                   <pic:nvPicPr>
-                    <pic:cNvPr id="0" name="Picture 1" descr="Hasil gambar untuk stts"/>
+                    <pic:cNvPr id="0" name="Picture 1" descr="Hasil gambar untuk istts"/>
                     <pic:cNvPicPr>
                       <a:picLocks noChangeAspect="1" noChangeArrowheads="1"/>
                     </pic:cNvPicPr>
@@ -276,6 +276,9 @@
       <w:pPr>
         <w:pStyle w:val="ListParagraph"/>
         <w:ind w:firstLine="720"/>
+        <w:rPr>
+          <w:lang w:val="en-US"/>
+        </w:rPr>
       </w:pPr>
       <w:r>
         <w:rPr>
@@ -341,7 +344,37 @@
         <w:rPr>
           <w:lang w:val="en-US"/>
         </w:rPr>
-        <w:t xml:space="preserve"> Web ini tidak hanya sampai pada pemesanan makanan untuk di restoran nanti nya tetapi dapat juga memesan makanan untuk “take away” (memesan dan nanti akan </w:t>
+        <w:t xml:space="preserve"> </w:t>
+      </w:r>
+    </w:p>
+    <w:p>
+      <w:pPr>
+        <w:pStyle w:val="ListParagraph"/>
+        <w:ind w:firstLine="720"/>
+        <w:rPr>
+          <w:lang w:val="en-US"/>
+        </w:rPr>
+      </w:pPr>
+    </w:p>
+    <w:p>
+      <w:pPr>
+        <w:pStyle w:val="ListParagraph"/>
+        <w:ind w:firstLine="720"/>
+        <w:rPr>
+          <w:lang w:val="en-US"/>
+        </w:rPr>
+      </w:pPr>
+      <w:r>
+        <w:rPr>
+          <w:lang w:val="en-US"/>
+        </w:rPr>
+        <w:t>Pembuatan w</w:t>
+      </w:r>
+      <w:r>
+        <w:rPr>
+          <w:lang w:val="en-US"/>
+        </w:rPr>
+        <w:t xml:space="preserve">eb tidak hanya sampai pada pemesanan makanan untuk di restoran nanti nya tetapi dapat juga memesan makanan untuk “take away” (memesan dan nanti akan </w:t>
       </w:r>
       <w:r>
         <w:rPr>
@@ -359,10 +392,77 @@
         <w:rPr>
           <w:lang w:val="en-US"/>
         </w:rPr>
-        <w:t>. Tetapi jaman sekarang pelanggan terkadang terlalu sibuk hingga mereka tidak bisa makan di restoran maupun mengambil makanan tersebut. Maka biasanya beberapa restoran menyediakan fasilitas pengiriman ke tempat pelanggan tersebut. Begitu juga aplikasi web ini, yang mempunyai fitur me</w:t>
-      </w:r>
-      <w:bookmarkStart w:id="0" w:name="_GoBack"/>
-      <w:bookmarkEnd w:id="0"/>
+        <w:t xml:space="preserve">. Tetapi jaman sekarang </w:t>
+      </w:r>
+      <w:r>
+        <w:rPr>
+          <w:lang w:val="en-US"/>
+        </w:rPr>
+        <w:t xml:space="preserve">banyak </w:t>
+      </w:r>
+      <w:r>
+        <w:rPr>
+          <w:lang w:val="en-US"/>
+        </w:rPr>
+        <w:t xml:space="preserve">pelanggan terlalu sibuk hingga mereka tidak bisa makan di restoran maupun mengambil makanan </w:t>
+      </w:r>
+      <w:r>
+        <w:rPr>
+          <w:lang w:val="en-US"/>
+        </w:rPr>
+        <w:t>di restoran tersebut</w:t>
+      </w:r>
+      <w:r>
+        <w:rPr>
+          <w:lang w:val="en-US"/>
+        </w:rPr>
+        <w:t xml:space="preserve">. Maka biasanya beberapa restoran menyediakan fasilitas pengiriman ke tempat pelanggan tersebut. Begitu juga aplikasi web ini, yang </w:t>
+      </w:r>
+      <w:r>
+        <w:rPr>
+          <w:lang w:val="en-US"/>
+        </w:rPr>
+        <w:t>menyediakan</w:t>
+      </w:r>
+      <w:r>
+        <w:rPr>
+          <w:lang w:val="en-US"/>
+        </w:rPr>
+        <w:t xml:space="preserve"> fitur </w:t>
+      </w:r>
+      <w:r>
+        <w:rPr>
+          <w:lang w:val="en-US"/>
+        </w:rPr>
+        <w:t>pemesanan pengantaran makanan</w:t>
+      </w:r>
+      <w:r>
+        <w:rPr>
+          <w:lang w:val="en-US"/>
+        </w:rPr>
+        <w:t xml:space="preserve"> sampai ke tempat pemesanan. </w:t>
+      </w:r>
+    </w:p>
+    <w:p>
+      <w:pPr>
+        <w:pStyle w:val="ListParagraph"/>
+        <w:ind w:firstLine="720"/>
+        <w:rPr>
+          <w:lang w:val="en-US"/>
+        </w:rPr>
+      </w:pPr>
+    </w:p>
+    <w:p>
+      <w:pPr>
+        <w:pStyle w:val="ListParagraph"/>
+        <w:ind w:firstLine="720"/>
+      </w:pPr>
+      <w:r>
+        <w:rPr>
+          <w:lang w:val="en-US"/>
+        </w:rPr>
+        <w:t>Web ini tidak hanya menyediakan fitur bagi pemesan saja tetapi tentu saja untuk pemilik, dan pegawai – pegawai dari restoran tersebut agar membantu ke lancaran dari sistem web restoran yang fitur -fitur nya akan di jelaskan lebih lanjut nanti nya pada proposal ini.</w:t>
+      </w:r>
     </w:p>
     <w:p>
       <w:pPr>
@@ -477,16 +577,8 @@
     <w:p>
       <w:pPr>
         <w:pStyle w:val="ListParagraph"/>
-        <w:numPr>
-          <w:ilvl w:val="0"/>
-          <w:numId w:val="8"/>
-        </w:numPr>
-      </w:pPr>
-      <w:r>
-        <w:t>Mempermudah periklanan restoran.</w:t>
-      </w:r>
-    </w:p>
-    <w:p/>
+      </w:pPr>
+    </w:p>
     <w:p>
       <w:pPr>
         <w:pStyle w:val="ListParagraph"/>
@@ -653,6 +745,7 @@
           <w:sz w:val="24"/>
           <w:szCs w:val="24"/>
         </w:rPr>
+        <w:lastRenderedPageBreak/>
         <w:t>M</w:t>
       </w:r>
       <w:r>
@@ -761,7 +854,6 @@
           <w:sz w:val="24"/>
           <w:szCs w:val="24"/>
         </w:rPr>
-        <w:lastRenderedPageBreak/>
         <w:t xml:space="preserve">Pengaturan </w:t>
       </w:r>
       <w:r>
@@ -1295,6 +1387,7 @@
         </w:numPr>
       </w:pPr>
       <w:r>
+        <w:lastRenderedPageBreak/>
         <w:t>Metode Pembayaran:</w:t>
       </w:r>
     </w:p>
@@ -1356,7 +1449,6 @@
         <w:ind w:left="2127"/>
       </w:pPr>
       <w:r>
-        <w:lastRenderedPageBreak/>
         <w:t>Point member: Melakukan pembayaran dengan point yang di punya member tersebut.</w:t>
       </w:r>
     </w:p>
@@ -1373,6 +1465,8 @@
         </w:rPr>
         <w:t>Setiap kali selesai melakukan pemesanan (meja atau makanan) akan di berikan kode sebagai bukti pemesaan.</w:t>
       </w:r>
+      <w:bookmarkStart w:id="0" w:name="_GoBack"/>
+      <w:bookmarkEnd w:id="0"/>
     </w:p>
     <w:p>
       <w:pPr>
@@ -1396,24 +1490,6 @@
     <w:p>
       <w:pPr>
         <w:pStyle w:val="ListParagraph"/>
-        <w:ind w:left="360"/>
-      </w:pPr>
-    </w:p>
-    <w:p>
-      <w:pPr>
-        <w:pStyle w:val="ListParagraph"/>
-        <w:ind w:left="360"/>
-      </w:pPr>
-    </w:p>
-    <w:p>
-      <w:pPr>
-        <w:pStyle w:val="ListParagraph"/>
-        <w:ind w:left="360"/>
-      </w:pPr>
-    </w:p>
-    <w:p>
-      <w:pPr>
-        <w:pStyle w:val="ListParagraph"/>
         <w:numPr>
           <w:ilvl w:val="0"/>
           <w:numId w:val="14"/>
@@ -1523,6 +1599,7 @@
         <w:t>.</w:t>
       </w:r>
     </w:p>
+    <w:p/>
     <w:p>
       <w:pPr>
         <w:pStyle w:val="ListParagraph"/>
@@ -1571,12 +1648,11 @@
           <w:sz w:val="24"/>
           <w:szCs w:val="24"/>
         </w:rPr>
-        <w:lastRenderedPageBreak/>
         <w:drawing>
-          <wp:inline distT="0" distB="0" distL="0" distR="0" wp14:anchorId="5F3220E9" wp14:editId="0936F618">
-            <wp:extent cx="5943600" cy="5527675"/>
-            <wp:effectExtent l="0" t="0" r="0" b="0"/>
-            <wp:docPr id="1" name="Picture 1"/>
+          <wp:inline distT="0" distB="0" distL="0" distR="0" wp14:anchorId="2EE14414" wp14:editId="1E2EB280">
+            <wp:extent cx="5110460" cy="4224866"/>
+            <wp:effectExtent l="0" t="0" r="0" b="4445"/>
+            <wp:docPr id="3" name="Picture 3"/>
             <wp:cNvGraphicFramePr>
               <a:graphicFrameLocks xmlns:a="http://schemas.openxmlformats.org/drawingml/2006/main" noChangeAspect="1"/>
             </wp:cNvGraphicFramePr>
@@ -1584,7 +1660,7 @@
               <a:graphicData uri="http://schemas.openxmlformats.org/drawingml/2006/picture">
                 <pic:pic xmlns:pic="http://schemas.openxmlformats.org/drawingml/2006/picture">
                   <pic:nvPicPr>
-                    <pic:cNvPr id="1" name="Sistem Pemesanan.jpg"/>
+                    <pic:cNvPr id="3" name="Sistem Pemesanan.jpg"/>
                     <pic:cNvPicPr/>
                   </pic:nvPicPr>
                   <pic:blipFill>
@@ -1602,7 +1678,7 @@
                   <pic:spPr>
                     <a:xfrm>
                       <a:off x="0" y="0"/>
-                      <a:ext cx="5943600" cy="5527675"/>
+                      <a:ext cx="5163812" cy="4268973"/>
                     </a:xfrm>
                     <a:prstGeom prst="rect">
                       <a:avLst/>
@@ -1631,10 +1707,10 @@
         </w:rPr>
         <w:lastRenderedPageBreak/>
         <w:drawing>
-          <wp:inline distT="0" distB="0" distL="0" distR="0" wp14:anchorId="26924C98" wp14:editId="16B82105">
-            <wp:extent cx="5943600" cy="6446520"/>
-            <wp:effectExtent l="0" t="0" r="0" b="0"/>
-            <wp:docPr id="2" name="Picture 2"/>
+          <wp:inline distT="0" distB="0" distL="0" distR="0" wp14:anchorId="2DE13CD0" wp14:editId="00DBE41C">
+            <wp:extent cx="5505450" cy="3114675"/>
+            <wp:effectExtent l="0" t="0" r="0" b="9525"/>
+            <wp:docPr id="7" name="Picture 7"/>
             <wp:cNvGraphicFramePr>
               <a:graphicFrameLocks xmlns:a="http://schemas.openxmlformats.org/drawingml/2006/main" noChangeAspect="1"/>
             </wp:cNvGraphicFramePr>
@@ -1642,7 +1718,7 @@
               <a:graphicData uri="http://schemas.openxmlformats.org/drawingml/2006/picture">
                 <pic:pic xmlns:pic="http://schemas.openxmlformats.org/drawingml/2006/picture">
                   <pic:nvPicPr>
-                    <pic:cNvPr id="2" name="Sistem Master.jpg"/>
+                    <pic:cNvPr id="7" name="Sistem Waiter.jpg"/>
                     <pic:cNvPicPr/>
                   </pic:nvPicPr>
                   <pic:blipFill>
@@ -1660,7 +1736,7 @@
                   <pic:spPr>
                     <a:xfrm>
                       <a:off x="0" y="0"/>
-                      <a:ext cx="5943600" cy="6446520"/>
+                      <a:ext cx="5505450" cy="3114675"/>
                     </a:xfrm>
                     <a:prstGeom prst="rect">
                       <a:avLst/>
@@ -1692,6 +1768,121 @@
           <w:szCs w:val="24"/>
         </w:rPr>
       </w:pPr>
+      <w:r>
+        <w:rPr>
+          <w:sz w:val="24"/>
+          <w:szCs w:val="24"/>
+        </w:rPr>
+        <w:drawing>
+          <wp:inline distT="0" distB="0" distL="0" distR="0" wp14:anchorId="0114E2E8" wp14:editId="50B3ADDF">
+            <wp:extent cx="4326467" cy="4158527"/>
+            <wp:effectExtent l="0" t="0" r="0" b="0"/>
+            <wp:docPr id="9" name="Picture 9"/>
+            <wp:cNvGraphicFramePr>
+              <a:graphicFrameLocks xmlns:a="http://schemas.openxmlformats.org/drawingml/2006/main" noChangeAspect="1"/>
+            </wp:cNvGraphicFramePr>
+            <a:graphic xmlns:a="http://schemas.openxmlformats.org/drawingml/2006/main">
+              <a:graphicData uri="http://schemas.openxmlformats.org/drawingml/2006/picture">
+                <pic:pic xmlns:pic="http://schemas.openxmlformats.org/drawingml/2006/picture">
+                  <pic:nvPicPr>
+                    <pic:cNvPr id="9" name="Sistem Host.jpg"/>
+                    <pic:cNvPicPr/>
+                  </pic:nvPicPr>
+                  <pic:blipFill>
+                    <a:blip r:embed="rId8">
+                      <a:extLst>
+                        <a:ext uri="{28A0092B-C50C-407E-A947-70E740481C1C}">
+                          <a14:useLocalDpi xmlns:a14="http://schemas.microsoft.com/office/drawing/2010/main" val="0"/>
+                        </a:ext>
+                      </a:extLst>
+                    </a:blip>
+                    <a:stretch>
+                      <a:fillRect/>
+                    </a:stretch>
+                  </pic:blipFill>
+                  <pic:spPr>
+                    <a:xfrm>
+                      <a:off x="0" y="0"/>
+                      <a:ext cx="4334282" cy="4166039"/>
+                    </a:xfrm>
+                    <a:prstGeom prst="rect">
+                      <a:avLst/>
+                    </a:prstGeom>
+                  </pic:spPr>
+                </pic:pic>
+              </a:graphicData>
+            </a:graphic>
+          </wp:inline>
+        </w:drawing>
+      </w:r>
+    </w:p>
+    <w:p>
+      <w:pPr>
+        <w:pStyle w:val="ListParagraph"/>
+        <w:ind w:left="420"/>
+        <w:rPr>
+          <w:sz w:val="24"/>
+          <w:szCs w:val="24"/>
+        </w:rPr>
+      </w:pPr>
+      <w:r>
+        <w:rPr>
+          <w:sz w:val="24"/>
+          <w:szCs w:val="24"/>
+        </w:rPr>
+        <w:lastRenderedPageBreak/>
+        <w:drawing>
+          <wp:inline distT="0" distB="0" distL="0" distR="0" wp14:anchorId="124042E0" wp14:editId="22C6B8A5">
+            <wp:extent cx="5943600" cy="5147945"/>
+            <wp:effectExtent l="0" t="0" r="0" b="0"/>
+            <wp:docPr id="8" name="Picture 8"/>
+            <wp:cNvGraphicFramePr>
+              <a:graphicFrameLocks xmlns:a="http://schemas.openxmlformats.org/drawingml/2006/main" noChangeAspect="1"/>
+            </wp:cNvGraphicFramePr>
+            <a:graphic xmlns:a="http://schemas.openxmlformats.org/drawingml/2006/main">
+              <a:graphicData uri="http://schemas.openxmlformats.org/drawingml/2006/picture">
+                <pic:pic xmlns:pic="http://schemas.openxmlformats.org/drawingml/2006/picture">
+                  <pic:nvPicPr>
+                    <pic:cNvPr id="8" name="Sistem Master.jpg"/>
+                    <pic:cNvPicPr/>
+                  </pic:nvPicPr>
+                  <pic:blipFill>
+                    <a:blip r:embed="rId9">
+                      <a:extLst>
+                        <a:ext uri="{28A0092B-C50C-407E-A947-70E740481C1C}">
+                          <a14:useLocalDpi xmlns:a14="http://schemas.microsoft.com/office/drawing/2010/main" val="0"/>
+                        </a:ext>
+                      </a:extLst>
+                    </a:blip>
+                    <a:stretch>
+                      <a:fillRect/>
+                    </a:stretch>
+                  </pic:blipFill>
+                  <pic:spPr>
+                    <a:xfrm>
+                      <a:off x="0" y="0"/>
+                      <a:ext cx="5943600" cy="5147945"/>
+                    </a:xfrm>
+                    <a:prstGeom prst="rect">
+                      <a:avLst/>
+                    </a:prstGeom>
+                  </pic:spPr>
+                </pic:pic>
+              </a:graphicData>
+            </a:graphic>
+          </wp:inline>
+        </w:drawing>
+      </w:r>
+    </w:p>
+    <w:p>
+      <w:pPr>
+        <w:pStyle w:val="ListParagraph"/>
+        <w:ind w:left="420"/>
+        <w:rPr>
+          <w:sz w:val="24"/>
+          <w:szCs w:val="24"/>
+        </w:rPr>
+      </w:pPr>
     </w:p>
     <w:p>
       <w:pPr>
@@ -1727,7 +1918,28 @@
         </w:numPr>
       </w:pPr>
       <w:r>
-        <w:t>Aplikasi web ini tidak dapat menarik uang dari saldo ovo.</w:t>
+        <w:t xml:space="preserve">Tidak dapat memantau perkembangan </w:t>
+      </w:r>
+      <w:r>
+        <w:rPr>
+          <w:lang w:val="en-US"/>
+        </w:rPr>
+        <w:t>pen</w:t>
+      </w:r>
+      <w:r>
+        <w:rPr>
+          <w:lang w:val="en-US"/>
+        </w:rPr>
+        <w:t>g</w:t>
+      </w:r>
+      <w:r>
+        <w:rPr>
+          <w:lang w:val="en-US"/>
+        </w:rPr>
+        <w:t>antar</w:t>
+      </w:r>
+      <w:r>
+        <w:t xml:space="preserve"> ke tempat tujuan.</w:t>
       </w:r>
     </w:p>
     <w:p>
@@ -1739,28 +1951,10 @@
         </w:numPr>
       </w:pPr>
       <w:r>
-        <w:t xml:space="preserve">Tidak dapat memantau perkembangan </w:t>
-      </w:r>
-      <w:r>
-        <w:rPr>
-          <w:lang w:val="en-US"/>
-        </w:rPr>
-        <w:t>pen</w:t>
-      </w:r>
-      <w:r>
-        <w:rPr>
-          <w:lang w:val="en-US"/>
-        </w:rPr>
-        <w:t>g</w:t>
-      </w:r>
-      <w:r>
-        <w:rPr>
-          <w:lang w:val="en-US"/>
-        </w:rPr>
-        <w:t>antar</w:t>
-      </w:r>
-      <w:r>
-        <w:t xml:space="preserve"> ke tempat tujuan.</w:t>
+        <w:rPr>
+          <w:lang w:val="en-US"/>
+        </w:rPr>
+        <w:t>Tidak bisa cash jika pemesanan berjenis delivery dan take away.</w:t>
       </w:r>
     </w:p>
     <w:p>
@@ -1772,55 +1966,19 @@
         </w:numPr>
       </w:pPr>
       <w:r>
-        <w:t>Hanya terdapat satu bahasa saja.</w:t>
-      </w:r>
-    </w:p>
-    <w:p>
-      <w:pPr>
-        <w:pStyle w:val="ListParagraph"/>
-        <w:numPr>
-          <w:ilvl w:val="0"/>
-          <w:numId w:val="27"/>
-        </w:numPr>
-      </w:pPr>
-      <w:r>
-        <w:rPr>
-          <w:lang w:val="en-US"/>
-        </w:rPr>
-        <w:t>Tidak dapat mencetak struk transaksi.</w:t>
-      </w:r>
-    </w:p>
-    <w:p>
-      <w:pPr>
-        <w:pStyle w:val="ListParagraph"/>
-        <w:numPr>
-          <w:ilvl w:val="0"/>
-          <w:numId w:val="27"/>
-        </w:numPr>
-      </w:pPr>
-      <w:r>
-        <w:rPr>
-          <w:lang w:val="en-US"/>
-        </w:rPr>
-        <w:t>Tidak bisa cash jika pemesanan berjenis delivery dan take away.</w:t>
-      </w:r>
-    </w:p>
-    <w:p>
-      <w:pPr>
-        <w:pStyle w:val="ListParagraph"/>
-        <w:numPr>
-          <w:ilvl w:val="0"/>
-          <w:numId w:val="27"/>
-        </w:numPr>
-      </w:pPr>
-      <w:r>
-        <w:rPr>
-          <w:lang w:val="en-US"/>
-        </w:rPr>
-        <w:lastRenderedPageBreak/>
+        <w:rPr>
+          <w:lang w:val="en-US"/>
+        </w:rPr>
         <w:t>Web tidak punya fitur untuk kurir resturant.</w:t>
       </w:r>
     </w:p>
+    <w:p/>
+    <w:p/>
+    <w:p/>
+    <w:p/>
+    <w:p/>
+    <w:p/>
+    <w:p/>
     <w:p>
       <w:pPr>
         <w:pStyle w:val="ListParagraph"/>
@@ -1842,81 +2000,1237 @@
           <w:sz w:val="28"/>
           <w:szCs w:val="28"/>
         </w:rPr>
+        <w:lastRenderedPageBreak/>
         <w:t>Program Pembanding</w:t>
       </w:r>
     </w:p>
     <w:p>
       <w:pPr>
         <w:pStyle w:val="ListParagraph"/>
-      </w:pPr>
-      <w:r>
-        <w:t>Web ini memiliki kesamaan dengan beberapa web di bawah ini tetapi mereka tidak mempunyai fitur untuk pemesanan meja seperti web ini.</w:t>
-      </w:r>
+        <w:rPr>
+          <w:lang w:val="en-ID"/>
+        </w:rPr>
+      </w:pPr>
+      <w:r>
+        <w:t xml:space="preserve">Web ini memiliki kesamaan dengan beberapa web di bawah ini </w:t>
+      </w:r>
+    </w:p>
+    <w:tbl>
+      <w:tblPr>
+        <w:tblStyle w:val="TableGrid"/>
+        <w:tblW w:w="9006" w:type="dxa"/>
+        <w:tblInd w:w="720" w:type="dxa"/>
+        <w:tblLook w:val="04A0" w:firstRow="1" w:lastRow="0" w:firstColumn="1" w:lastColumn="0" w:noHBand="0" w:noVBand="1"/>
+      </w:tblPr>
+      <w:tblGrid>
+        <w:gridCol w:w="531"/>
+        <w:gridCol w:w="3071"/>
+        <w:gridCol w:w="1801"/>
+        <w:gridCol w:w="1801"/>
+        <w:gridCol w:w="1802"/>
+      </w:tblGrid>
+      <w:tr>
+        <w:trPr>
+          <w:trHeight w:val="610"/>
+        </w:trPr>
+        <w:tc>
+          <w:tcPr>
+            <w:tcW w:w="531" w:type="dxa"/>
+          </w:tcPr>
+          <w:p>
+            <w:pPr>
+              <w:pStyle w:val="ListParagraph"/>
+              <w:ind w:left="0"/>
+              <w:rPr>
+                <w:lang w:val="en-ID"/>
+              </w:rPr>
+            </w:pPr>
+            <w:bookmarkStart w:id="1" w:name="_Hlk33739955"/>
+            <w:r>
+              <w:rPr>
+                <w:lang w:val="en-ID"/>
+              </w:rPr>
+              <w:t>NO</w:t>
+            </w:r>
+          </w:p>
+        </w:tc>
+        <w:tc>
+          <w:tcPr>
+            <w:tcW w:w="3071" w:type="dxa"/>
+          </w:tcPr>
+          <w:p>
+            <w:pPr>
+              <w:pStyle w:val="ListParagraph"/>
+              <w:ind w:left="0"/>
+              <w:rPr>
+                <w:lang w:val="en-ID"/>
+              </w:rPr>
+            </w:pPr>
+            <w:r>
+              <w:rPr>
+                <w:lang w:val="en-ID"/>
+              </w:rPr>
+              <w:t>Pembanding</w:t>
+            </w:r>
+          </w:p>
+        </w:tc>
+        <w:tc>
+          <w:tcPr>
+            <w:tcW w:w="1801" w:type="dxa"/>
+          </w:tcPr>
+          <w:p>
+            <w:pPr>
+              <w:pStyle w:val="ListParagraph"/>
+              <w:ind w:left="0"/>
+              <w:rPr>
+                <w:lang w:val="en-ID"/>
+              </w:rPr>
+            </w:pPr>
+            <w:r>
+              <w:rPr>
+                <w:lang w:val="en-ID"/>
+              </w:rPr>
+              <w:t>Program Ini</w:t>
+            </w:r>
+          </w:p>
+        </w:tc>
+        <w:tc>
+          <w:tcPr>
+            <w:tcW w:w="1801" w:type="dxa"/>
+          </w:tcPr>
+          <w:p>
+            <w:pPr>
+              <w:pStyle w:val="ListParagraph"/>
+              <w:ind w:left="0"/>
+              <w:rPr>
+                <w:lang w:val="en-ID"/>
+              </w:rPr>
+            </w:pPr>
+            <w:r>
+              <w:rPr>
+                <w:lang w:val="en-ID"/>
+              </w:rPr>
+              <w:t>Website McDonalds</w:t>
+            </w:r>
+          </w:p>
+        </w:tc>
+        <w:tc>
+          <w:tcPr>
+            <w:tcW w:w="1802" w:type="dxa"/>
+          </w:tcPr>
+          <w:p>
+            <w:pPr>
+              <w:pStyle w:val="ListParagraph"/>
+              <w:ind w:left="0"/>
+              <w:rPr>
+                <w:lang w:val="en-ID"/>
+              </w:rPr>
+            </w:pPr>
+            <w:r>
+              <w:rPr>
+                <w:lang w:val="en-ID"/>
+              </w:rPr>
+              <w:t>Website Pizza Hut</w:t>
+            </w:r>
+          </w:p>
+        </w:tc>
+      </w:tr>
+      <w:tr>
+        <w:trPr>
+          <w:trHeight w:val="305"/>
+        </w:trPr>
+        <w:tc>
+          <w:tcPr>
+            <w:tcW w:w="531" w:type="dxa"/>
+          </w:tcPr>
+          <w:p>
+            <w:pPr>
+              <w:pStyle w:val="ListParagraph"/>
+              <w:ind w:left="0"/>
+              <w:rPr>
+                <w:lang w:val="en-ID"/>
+              </w:rPr>
+            </w:pPr>
+            <w:r>
+              <w:rPr>
+                <w:lang w:val="en-ID"/>
+              </w:rPr>
+              <w:t>1</w:t>
+            </w:r>
+          </w:p>
+        </w:tc>
+        <w:tc>
+          <w:tcPr>
+            <w:tcW w:w="3071" w:type="dxa"/>
+          </w:tcPr>
+          <w:p>
+            <w:pPr>
+              <w:pStyle w:val="ListParagraph"/>
+              <w:ind w:left="0"/>
+              <w:rPr>
+                <w:lang w:val="en-ID"/>
+              </w:rPr>
+            </w:pPr>
+            <w:r>
+              <w:rPr>
+                <w:lang w:val="en-ID"/>
+              </w:rPr>
+              <w:t xml:space="preserve">Fitur Pemesanan meja dan makanan </w:t>
+            </w:r>
+          </w:p>
+        </w:tc>
+        <w:tc>
+          <w:tcPr>
+            <w:tcW w:w="1801" w:type="dxa"/>
+          </w:tcPr>
+          <w:p>
+            <w:pPr>
+              <w:pStyle w:val="ListParagraph"/>
+              <w:ind w:left="0"/>
+              <w:rPr>
+                <w:lang w:val="en-ID"/>
+              </w:rPr>
+            </w:pPr>
+            <w:r>
+              <w:rPr>
+                <w:lang w:val="en-ID"/>
+              </w:rPr>
+              <w:t>v</w:t>
+            </w:r>
+          </w:p>
+        </w:tc>
+        <w:tc>
+          <w:tcPr>
+            <w:tcW w:w="1801" w:type="dxa"/>
+          </w:tcPr>
+          <w:p>
+            <w:pPr>
+              <w:pStyle w:val="ListParagraph"/>
+              <w:ind w:left="0"/>
+              <w:rPr>
+                <w:lang w:val="en-ID"/>
+              </w:rPr>
+            </w:pPr>
+            <w:r>
+              <w:rPr>
+                <w:lang w:val="en-ID"/>
+              </w:rPr>
+              <w:t>x</w:t>
+            </w:r>
+          </w:p>
+        </w:tc>
+        <w:tc>
+          <w:tcPr>
+            <w:tcW w:w="1802" w:type="dxa"/>
+          </w:tcPr>
+          <w:p>
+            <w:pPr>
+              <w:pStyle w:val="ListParagraph"/>
+              <w:ind w:left="0"/>
+              <w:rPr>
+                <w:lang w:val="en-ID"/>
+              </w:rPr>
+            </w:pPr>
+            <w:r>
+              <w:rPr>
+                <w:lang w:val="en-ID"/>
+              </w:rPr>
+              <w:t>x</w:t>
+            </w:r>
+          </w:p>
+        </w:tc>
+      </w:tr>
+      <w:tr>
+        <w:trPr>
+          <w:trHeight w:val="599"/>
+        </w:trPr>
+        <w:tc>
+          <w:tcPr>
+            <w:tcW w:w="531" w:type="dxa"/>
+          </w:tcPr>
+          <w:p>
+            <w:pPr>
+              <w:pStyle w:val="ListParagraph"/>
+              <w:ind w:left="0"/>
+              <w:rPr>
+                <w:lang w:val="en-ID"/>
+              </w:rPr>
+            </w:pPr>
+            <w:r>
+              <w:rPr>
+                <w:lang w:val="en-ID"/>
+              </w:rPr>
+              <w:t>2</w:t>
+            </w:r>
+          </w:p>
+        </w:tc>
+        <w:tc>
+          <w:tcPr>
+            <w:tcW w:w="3071" w:type="dxa"/>
+          </w:tcPr>
+          <w:p>
+            <w:pPr>
+              <w:pStyle w:val="ListParagraph"/>
+              <w:ind w:left="0"/>
+              <w:rPr>
+                <w:lang w:val="en-ID"/>
+              </w:rPr>
+            </w:pPr>
+            <w:r>
+              <w:rPr>
+                <w:lang w:val="en-ID"/>
+              </w:rPr>
+              <w:t>Fitur peta dan posisi pengiriman</w:t>
+            </w:r>
+          </w:p>
+        </w:tc>
+        <w:tc>
+          <w:tcPr>
+            <w:tcW w:w="1801" w:type="dxa"/>
+          </w:tcPr>
+          <w:p>
+            <w:pPr>
+              <w:pStyle w:val="ListParagraph"/>
+              <w:ind w:left="0"/>
+              <w:rPr>
+                <w:lang w:val="en-ID"/>
+              </w:rPr>
+            </w:pPr>
+            <w:r>
+              <w:rPr>
+                <w:lang w:val="en-ID"/>
+              </w:rPr>
+              <w:t>x</w:t>
+            </w:r>
+          </w:p>
+        </w:tc>
+        <w:tc>
+          <w:tcPr>
+            <w:tcW w:w="1801" w:type="dxa"/>
+          </w:tcPr>
+          <w:p>
+            <w:pPr>
+              <w:pStyle w:val="ListParagraph"/>
+              <w:ind w:left="0"/>
+              <w:rPr>
+                <w:lang w:val="en-ID"/>
+              </w:rPr>
+            </w:pPr>
+            <w:r>
+              <w:rPr>
+                <w:lang w:val="en-ID"/>
+              </w:rPr>
+              <w:t>v</w:t>
+            </w:r>
+          </w:p>
+        </w:tc>
+        <w:tc>
+          <w:tcPr>
+            <w:tcW w:w="1802" w:type="dxa"/>
+          </w:tcPr>
+          <w:p>
+            <w:pPr>
+              <w:pStyle w:val="ListParagraph"/>
+              <w:ind w:left="0"/>
+              <w:rPr>
+                <w:lang w:val="en-ID"/>
+              </w:rPr>
+            </w:pPr>
+            <w:r>
+              <w:rPr>
+                <w:lang w:val="en-ID"/>
+              </w:rPr>
+              <w:t>v</w:t>
+            </w:r>
+          </w:p>
+        </w:tc>
+      </w:tr>
+      <w:tr>
+        <w:trPr>
+          <w:trHeight w:val="610"/>
+        </w:trPr>
+        <w:tc>
+          <w:tcPr>
+            <w:tcW w:w="531" w:type="dxa"/>
+          </w:tcPr>
+          <w:p>
+            <w:pPr>
+              <w:pStyle w:val="ListParagraph"/>
+              <w:ind w:left="0"/>
+              <w:rPr>
+                <w:lang w:val="en-ID"/>
+              </w:rPr>
+            </w:pPr>
+            <w:r>
+              <w:rPr>
+                <w:lang w:val="en-ID"/>
+              </w:rPr>
+              <w:t xml:space="preserve">3 </w:t>
+            </w:r>
+          </w:p>
+        </w:tc>
+        <w:tc>
+          <w:tcPr>
+            <w:tcW w:w="3071" w:type="dxa"/>
+          </w:tcPr>
+          <w:p>
+            <w:pPr>
+              <w:pStyle w:val="ListParagraph"/>
+              <w:ind w:left="0"/>
+              <w:rPr>
+                <w:lang w:val="en-ID"/>
+              </w:rPr>
+            </w:pPr>
+            <w:r>
+              <w:rPr>
+                <w:lang w:val="en-ID"/>
+              </w:rPr>
+              <w:t>Melayani pembayaran non tunai melalui point</w:t>
+            </w:r>
+          </w:p>
+        </w:tc>
+        <w:tc>
+          <w:tcPr>
+            <w:tcW w:w="1801" w:type="dxa"/>
+          </w:tcPr>
+          <w:p>
+            <w:pPr>
+              <w:pStyle w:val="ListParagraph"/>
+              <w:ind w:left="0"/>
+              <w:rPr>
+                <w:lang w:val="en-ID"/>
+              </w:rPr>
+            </w:pPr>
+            <w:r>
+              <w:rPr>
+                <w:lang w:val="en-ID"/>
+              </w:rPr>
+              <w:t>v</w:t>
+            </w:r>
+          </w:p>
+        </w:tc>
+        <w:tc>
+          <w:tcPr>
+            <w:tcW w:w="1801" w:type="dxa"/>
+          </w:tcPr>
+          <w:p>
+            <w:pPr>
+              <w:pStyle w:val="ListParagraph"/>
+              <w:ind w:left="0"/>
+              <w:rPr>
+                <w:lang w:val="en-ID"/>
+              </w:rPr>
+            </w:pPr>
+            <w:r>
+              <w:rPr>
+                <w:lang w:val="en-ID"/>
+              </w:rPr>
+              <w:t>x</w:t>
+            </w:r>
+          </w:p>
+        </w:tc>
+        <w:tc>
+          <w:tcPr>
+            <w:tcW w:w="1802" w:type="dxa"/>
+          </w:tcPr>
+          <w:p>
+            <w:pPr>
+              <w:pStyle w:val="ListParagraph"/>
+              <w:ind w:left="0"/>
+              <w:rPr>
+                <w:lang w:val="en-ID"/>
+              </w:rPr>
+            </w:pPr>
+            <w:r>
+              <w:rPr>
+                <w:lang w:val="en-ID"/>
+              </w:rPr>
+              <w:t>x</w:t>
+            </w:r>
+          </w:p>
+        </w:tc>
+      </w:tr>
+      <w:tr>
+        <w:trPr>
+          <w:trHeight w:val="610"/>
+        </w:trPr>
+        <w:tc>
+          <w:tcPr>
+            <w:tcW w:w="531" w:type="dxa"/>
+          </w:tcPr>
+          <w:p>
+            <w:pPr>
+              <w:pStyle w:val="ListParagraph"/>
+              <w:ind w:left="0"/>
+              <w:rPr>
+                <w:lang w:val="en-ID"/>
+              </w:rPr>
+            </w:pPr>
+            <w:r>
+              <w:rPr>
+                <w:lang w:val="en-ID"/>
+              </w:rPr>
+              <w:t>4</w:t>
+            </w:r>
+          </w:p>
+        </w:tc>
+        <w:tc>
+          <w:tcPr>
+            <w:tcW w:w="3071" w:type="dxa"/>
+          </w:tcPr>
+          <w:p>
+            <w:pPr>
+              <w:pStyle w:val="ListParagraph"/>
+              <w:ind w:left="0"/>
+              <w:rPr>
+                <w:lang w:val="en-ID"/>
+              </w:rPr>
+            </w:pPr>
+            <w:r>
+              <w:rPr>
+                <w:lang w:val="en-ID"/>
+              </w:rPr>
+              <w:t>Melayani pembayaran non tunai (OVO, Dana, Kredit BCA)</w:t>
+            </w:r>
+          </w:p>
+        </w:tc>
+        <w:tc>
+          <w:tcPr>
+            <w:tcW w:w="1801" w:type="dxa"/>
+          </w:tcPr>
+          <w:p>
+            <w:pPr>
+              <w:pStyle w:val="ListParagraph"/>
+              <w:ind w:left="0"/>
+              <w:rPr>
+                <w:lang w:val="en-ID"/>
+              </w:rPr>
+            </w:pPr>
+            <w:r>
+              <w:rPr>
+                <w:lang w:val="en-ID"/>
+              </w:rPr>
+              <w:t>x</w:t>
+            </w:r>
+          </w:p>
+        </w:tc>
+        <w:tc>
+          <w:tcPr>
+            <w:tcW w:w="1801" w:type="dxa"/>
+          </w:tcPr>
+          <w:p>
+            <w:pPr>
+              <w:pStyle w:val="ListParagraph"/>
+              <w:ind w:left="0"/>
+              <w:rPr>
+                <w:lang w:val="en-ID"/>
+              </w:rPr>
+            </w:pPr>
+            <w:r>
+              <w:rPr>
+                <w:lang w:val="en-ID"/>
+              </w:rPr>
+              <w:t>v</w:t>
+            </w:r>
+          </w:p>
+        </w:tc>
+        <w:tc>
+          <w:tcPr>
+            <w:tcW w:w="1802" w:type="dxa"/>
+          </w:tcPr>
+          <w:p>
+            <w:pPr>
+              <w:pStyle w:val="ListParagraph"/>
+              <w:ind w:left="0"/>
+              <w:rPr>
+                <w:lang w:val="en-ID"/>
+              </w:rPr>
+            </w:pPr>
+            <w:r>
+              <w:rPr>
+                <w:lang w:val="en-ID"/>
+              </w:rPr>
+              <w:t>v</w:t>
+            </w:r>
+          </w:p>
+        </w:tc>
+      </w:tr>
+      <w:tr>
+        <w:trPr>
+          <w:trHeight w:val="610"/>
+        </w:trPr>
+        <w:tc>
+          <w:tcPr>
+            <w:tcW w:w="531" w:type="dxa"/>
+          </w:tcPr>
+          <w:p>
+            <w:pPr>
+              <w:pStyle w:val="ListParagraph"/>
+              <w:ind w:left="0"/>
+              <w:rPr>
+                <w:lang w:val="en-ID"/>
+              </w:rPr>
+            </w:pPr>
+            <w:r>
+              <w:rPr>
+                <w:lang w:val="en-ID"/>
+              </w:rPr>
+              <w:t>5</w:t>
+            </w:r>
+          </w:p>
+        </w:tc>
+        <w:tc>
+          <w:tcPr>
+            <w:tcW w:w="3071" w:type="dxa"/>
+          </w:tcPr>
+          <w:p>
+            <w:pPr>
+              <w:pStyle w:val="ListParagraph"/>
+              <w:ind w:left="0"/>
+              <w:rPr>
+                <w:lang w:val="en-ID"/>
+              </w:rPr>
+            </w:pPr>
+            <w:r>
+              <w:rPr>
+                <w:lang w:val="en-ID"/>
+              </w:rPr>
+              <w:t>Program berbasis Website</w:t>
+            </w:r>
+          </w:p>
+        </w:tc>
+        <w:tc>
+          <w:tcPr>
+            <w:tcW w:w="1801" w:type="dxa"/>
+          </w:tcPr>
+          <w:p>
+            <w:pPr>
+              <w:pStyle w:val="ListParagraph"/>
+              <w:ind w:left="0"/>
+              <w:rPr>
+                <w:lang w:val="en-ID"/>
+              </w:rPr>
+            </w:pPr>
+            <w:r>
+              <w:rPr>
+                <w:lang w:val="en-ID"/>
+              </w:rPr>
+              <w:t>v</w:t>
+            </w:r>
+          </w:p>
+        </w:tc>
+        <w:tc>
+          <w:tcPr>
+            <w:tcW w:w="1801" w:type="dxa"/>
+          </w:tcPr>
+          <w:p>
+            <w:pPr>
+              <w:pStyle w:val="ListParagraph"/>
+              <w:ind w:left="0"/>
+              <w:rPr>
+                <w:lang w:val="en-ID"/>
+              </w:rPr>
+            </w:pPr>
+            <w:r>
+              <w:rPr>
+                <w:lang w:val="en-ID"/>
+              </w:rPr>
+              <w:t>v</w:t>
+            </w:r>
+          </w:p>
+        </w:tc>
+        <w:tc>
+          <w:tcPr>
+            <w:tcW w:w="1802" w:type="dxa"/>
+          </w:tcPr>
+          <w:p>
+            <w:pPr>
+              <w:pStyle w:val="ListParagraph"/>
+              <w:ind w:left="0"/>
+              <w:rPr>
+                <w:lang w:val="en-ID"/>
+              </w:rPr>
+            </w:pPr>
+            <w:r>
+              <w:rPr>
+                <w:lang w:val="en-ID"/>
+              </w:rPr>
+              <w:t>V</w:t>
+            </w:r>
+          </w:p>
+        </w:tc>
+      </w:tr>
+      <w:tr>
+        <w:trPr>
+          <w:trHeight w:val="305"/>
+        </w:trPr>
+        <w:tc>
+          <w:tcPr>
+            <w:tcW w:w="531" w:type="dxa"/>
+          </w:tcPr>
+          <w:p>
+            <w:pPr>
+              <w:pStyle w:val="ListParagraph"/>
+              <w:ind w:left="0"/>
+              <w:rPr>
+                <w:lang w:val="en-ID"/>
+              </w:rPr>
+            </w:pPr>
+            <w:r>
+              <w:rPr>
+                <w:lang w:val="en-ID"/>
+              </w:rPr>
+              <w:t>6</w:t>
+            </w:r>
+          </w:p>
+        </w:tc>
+        <w:tc>
+          <w:tcPr>
+            <w:tcW w:w="3071" w:type="dxa"/>
+          </w:tcPr>
+          <w:p>
+            <w:pPr>
+              <w:pStyle w:val="ListParagraph"/>
+              <w:ind w:left="0"/>
+              <w:rPr>
+                <w:lang w:val="en-ID"/>
+              </w:rPr>
+            </w:pPr>
+            <w:r>
+              <w:rPr>
+                <w:lang w:val="en-ID"/>
+              </w:rPr>
+              <w:t>Fitur pemesanan makanan take away</w:t>
+            </w:r>
+          </w:p>
+        </w:tc>
+        <w:tc>
+          <w:tcPr>
+            <w:tcW w:w="1801" w:type="dxa"/>
+          </w:tcPr>
+          <w:p>
+            <w:pPr>
+              <w:pStyle w:val="ListParagraph"/>
+              <w:ind w:left="0"/>
+              <w:rPr>
+                <w:lang w:val="en-ID"/>
+              </w:rPr>
+            </w:pPr>
+            <w:r>
+              <w:rPr>
+                <w:lang w:val="en-ID"/>
+              </w:rPr>
+              <w:t>v</w:t>
+            </w:r>
+          </w:p>
+        </w:tc>
+        <w:tc>
+          <w:tcPr>
+            <w:tcW w:w="1801" w:type="dxa"/>
+          </w:tcPr>
+          <w:p>
+            <w:pPr>
+              <w:pStyle w:val="ListParagraph"/>
+              <w:ind w:left="0"/>
+              <w:rPr>
+                <w:lang w:val="en-ID"/>
+              </w:rPr>
+            </w:pPr>
+            <w:r>
+              <w:rPr>
+                <w:lang w:val="en-ID"/>
+              </w:rPr>
+              <w:t>v</w:t>
+            </w:r>
+          </w:p>
+        </w:tc>
+        <w:tc>
+          <w:tcPr>
+            <w:tcW w:w="1802" w:type="dxa"/>
+          </w:tcPr>
+          <w:p>
+            <w:pPr>
+              <w:pStyle w:val="ListParagraph"/>
+              <w:ind w:left="0"/>
+              <w:rPr>
+                <w:lang w:val="en-ID"/>
+              </w:rPr>
+            </w:pPr>
+            <w:r>
+              <w:rPr>
+                <w:lang w:val="en-ID"/>
+              </w:rPr>
+              <w:t>V</w:t>
+            </w:r>
+          </w:p>
+        </w:tc>
+      </w:tr>
+      <w:tr>
+        <w:trPr>
+          <w:trHeight w:val="599"/>
+        </w:trPr>
+        <w:tc>
+          <w:tcPr>
+            <w:tcW w:w="531" w:type="dxa"/>
+          </w:tcPr>
+          <w:p>
+            <w:pPr>
+              <w:pStyle w:val="ListParagraph"/>
+              <w:ind w:left="0"/>
+              <w:rPr>
+                <w:lang w:val="en-ID"/>
+              </w:rPr>
+            </w:pPr>
+            <w:r>
+              <w:rPr>
+                <w:lang w:val="en-ID"/>
+              </w:rPr>
+              <w:t>7</w:t>
+            </w:r>
+          </w:p>
+        </w:tc>
+        <w:tc>
+          <w:tcPr>
+            <w:tcW w:w="3071" w:type="dxa"/>
+          </w:tcPr>
+          <w:p>
+            <w:pPr>
+              <w:pStyle w:val="ListParagraph"/>
+              <w:ind w:left="0"/>
+              <w:rPr>
+                <w:lang w:val="en-ID"/>
+              </w:rPr>
+            </w:pPr>
+            <w:r>
+              <w:rPr>
+                <w:lang w:val="en-ID"/>
+              </w:rPr>
+              <w:t>Fitur pemesanan delivery makanan</w:t>
+            </w:r>
+          </w:p>
+        </w:tc>
+        <w:tc>
+          <w:tcPr>
+            <w:tcW w:w="1801" w:type="dxa"/>
+          </w:tcPr>
+          <w:p>
+            <w:pPr>
+              <w:pStyle w:val="ListParagraph"/>
+              <w:ind w:left="0"/>
+              <w:rPr>
+                <w:lang w:val="en-ID"/>
+              </w:rPr>
+            </w:pPr>
+            <w:r>
+              <w:rPr>
+                <w:lang w:val="en-ID"/>
+              </w:rPr>
+              <w:t>v</w:t>
+            </w:r>
+          </w:p>
+        </w:tc>
+        <w:tc>
+          <w:tcPr>
+            <w:tcW w:w="1801" w:type="dxa"/>
+          </w:tcPr>
+          <w:p>
+            <w:pPr>
+              <w:pStyle w:val="ListParagraph"/>
+              <w:ind w:left="0"/>
+              <w:rPr>
+                <w:lang w:val="en-ID"/>
+              </w:rPr>
+            </w:pPr>
+            <w:r>
+              <w:rPr>
+                <w:lang w:val="en-ID"/>
+              </w:rPr>
+              <w:t>v</w:t>
+            </w:r>
+          </w:p>
+        </w:tc>
+        <w:tc>
+          <w:tcPr>
+            <w:tcW w:w="1802" w:type="dxa"/>
+          </w:tcPr>
+          <w:p>
+            <w:pPr>
+              <w:pStyle w:val="ListParagraph"/>
+              <w:ind w:left="0"/>
+              <w:rPr>
+                <w:lang w:val="en-ID"/>
+              </w:rPr>
+            </w:pPr>
+            <w:r>
+              <w:rPr>
+                <w:lang w:val="en-ID"/>
+              </w:rPr>
+              <w:t>v</w:t>
+            </w:r>
+          </w:p>
+        </w:tc>
+      </w:tr>
+      <w:tr>
+        <w:trPr>
+          <w:trHeight w:val="610"/>
+        </w:trPr>
+        <w:tc>
+          <w:tcPr>
+            <w:tcW w:w="531" w:type="dxa"/>
+          </w:tcPr>
+          <w:p>
+            <w:pPr>
+              <w:pStyle w:val="ListParagraph"/>
+              <w:ind w:left="0"/>
+              <w:rPr>
+                <w:lang w:val="en-ID"/>
+              </w:rPr>
+            </w:pPr>
+            <w:r>
+              <w:rPr>
+                <w:lang w:val="en-ID"/>
+              </w:rPr>
+              <w:t xml:space="preserve">8 </w:t>
+            </w:r>
+          </w:p>
+        </w:tc>
+        <w:tc>
+          <w:tcPr>
+            <w:tcW w:w="3071" w:type="dxa"/>
+          </w:tcPr>
+          <w:p>
+            <w:pPr>
+              <w:pStyle w:val="ListParagraph"/>
+              <w:ind w:left="0"/>
+              <w:rPr>
+                <w:lang w:val="en-ID"/>
+              </w:rPr>
+            </w:pPr>
+            <w:r>
+              <w:rPr>
+                <w:lang w:val="en-ID"/>
+              </w:rPr>
+              <w:t>Hanya tersedia dalam satu bahasa</w:t>
+            </w:r>
+          </w:p>
+        </w:tc>
+        <w:tc>
+          <w:tcPr>
+            <w:tcW w:w="1801" w:type="dxa"/>
+          </w:tcPr>
+          <w:p>
+            <w:pPr>
+              <w:pStyle w:val="ListParagraph"/>
+              <w:ind w:left="0"/>
+              <w:rPr>
+                <w:lang w:val="en-ID"/>
+              </w:rPr>
+            </w:pPr>
+            <w:r>
+              <w:rPr>
+                <w:lang w:val="en-ID"/>
+              </w:rPr>
+              <w:t>v</w:t>
+            </w:r>
+          </w:p>
+        </w:tc>
+        <w:tc>
+          <w:tcPr>
+            <w:tcW w:w="1801" w:type="dxa"/>
+          </w:tcPr>
+          <w:p>
+            <w:pPr>
+              <w:pStyle w:val="ListParagraph"/>
+              <w:ind w:left="0"/>
+              <w:rPr>
+                <w:lang w:val="en-ID"/>
+              </w:rPr>
+            </w:pPr>
+            <w:r>
+              <w:rPr>
+                <w:lang w:val="en-ID"/>
+              </w:rPr>
+              <w:t>x</w:t>
+            </w:r>
+          </w:p>
+        </w:tc>
+        <w:tc>
+          <w:tcPr>
+            <w:tcW w:w="1802" w:type="dxa"/>
+          </w:tcPr>
+          <w:p>
+            <w:pPr>
+              <w:pStyle w:val="ListParagraph"/>
+              <w:ind w:left="0"/>
+              <w:rPr>
+                <w:lang w:val="en-ID"/>
+              </w:rPr>
+            </w:pPr>
+            <w:r>
+              <w:rPr>
+                <w:lang w:val="en-ID"/>
+              </w:rPr>
+              <w:t>X</w:t>
+            </w:r>
+          </w:p>
+        </w:tc>
+      </w:tr>
+      <w:tr>
+        <w:trPr>
+          <w:trHeight w:val="610"/>
+        </w:trPr>
+        <w:tc>
+          <w:tcPr>
+            <w:tcW w:w="531" w:type="dxa"/>
+          </w:tcPr>
+          <w:p>
+            <w:pPr>
+              <w:pStyle w:val="ListParagraph"/>
+              <w:ind w:left="0"/>
+              <w:rPr>
+                <w:lang w:val="en-ID"/>
+              </w:rPr>
+            </w:pPr>
+            <w:r>
+              <w:rPr>
+                <w:lang w:val="en-ID"/>
+              </w:rPr>
+              <w:t>9</w:t>
+            </w:r>
+          </w:p>
+        </w:tc>
+        <w:tc>
+          <w:tcPr>
+            <w:tcW w:w="3071" w:type="dxa"/>
+          </w:tcPr>
+          <w:p>
+            <w:pPr>
+              <w:pStyle w:val="ListParagraph"/>
+              <w:ind w:left="0"/>
+              <w:rPr>
+                <w:lang w:val="en-ID"/>
+              </w:rPr>
+            </w:pPr>
+            <w:r>
+              <w:rPr>
+                <w:lang w:val="en-ID"/>
+              </w:rPr>
+              <w:t>Menampilkan promo dan event yang berlangsung</w:t>
+            </w:r>
+          </w:p>
+        </w:tc>
+        <w:tc>
+          <w:tcPr>
+            <w:tcW w:w="1801" w:type="dxa"/>
+          </w:tcPr>
+          <w:p>
+            <w:pPr>
+              <w:pStyle w:val="ListParagraph"/>
+              <w:ind w:left="0"/>
+              <w:rPr>
+                <w:lang w:val="en-ID"/>
+              </w:rPr>
+            </w:pPr>
+            <w:r>
+              <w:rPr>
+                <w:lang w:val="en-ID"/>
+              </w:rPr>
+              <w:t>v</w:t>
+            </w:r>
+          </w:p>
+        </w:tc>
+        <w:tc>
+          <w:tcPr>
+            <w:tcW w:w="1801" w:type="dxa"/>
+          </w:tcPr>
+          <w:p>
+            <w:pPr>
+              <w:pStyle w:val="ListParagraph"/>
+              <w:ind w:left="0"/>
+              <w:rPr>
+                <w:lang w:val="en-ID"/>
+              </w:rPr>
+            </w:pPr>
+            <w:r>
+              <w:rPr>
+                <w:lang w:val="en-ID"/>
+              </w:rPr>
+              <w:t>v</w:t>
+            </w:r>
+          </w:p>
+        </w:tc>
+        <w:tc>
+          <w:tcPr>
+            <w:tcW w:w="1802" w:type="dxa"/>
+          </w:tcPr>
+          <w:p>
+            <w:pPr>
+              <w:pStyle w:val="ListParagraph"/>
+              <w:ind w:left="0"/>
+              <w:rPr>
+                <w:lang w:val="en-ID"/>
+              </w:rPr>
+            </w:pPr>
+            <w:r>
+              <w:rPr>
+                <w:lang w:val="en-ID"/>
+              </w:rPr>
+              <w:t>v</w:t>
+            </w:r>
+          </w:p>
+        </w:tc>
+      </w:tr>
+      <w:tr>
+        <w:trPr>
+          <w:trHeight w:val="610"/>
+        </w:trPr>
+        <w:tc>
+          <w:tcPr>
+            <w:tcW w:w="531" w:type="dxa"/>
+          </w:tcPr>
+          <w:p>
+            <w:pPr>
+              <w:pStyle w:val="ListParagraph"/>
+              <w:ind w:left="0"/>
+              <w:rPr>
+                <w:lang w:val="en-ID"/>
+              </w:rPr>
+            </w:pPr>
+            <w:r>
+              <w:rPr>
+                <w:lang w:val="en-ID"/>
+              </w:rPr>
+              <w:t>10</w:t>
+            </w:r>
+          </w:p>
+        </w:tc>
+        <w:tc>
+          <w:tcPr>
+            <w:tcW w:w="3071" w:type="dxa"/>
+          </w:tcPr>
+          <w:p>
+            <w:pPr>
+              <w:pStyle w:val="ListParagraph"/>
+              <w:ind w:left="0"/>
+              <w:rPr>
+                <w:lang w:val="en-ID"/>
+              </w:rPr>
+            </w:pPr>
+            <w:r>
+              <w:rPr>
+                <w:lang w:val="en-ID"/>
+              </w:rPr>
+              <w:t>Konfirmasi meja yang kosong</w:t>
+            </w:r>
+          </w:p>
+        </w:tc>
+        <w:tc>
+          <w:tcPr>
+            <w:tcW w:w="1801" w:type="dxa"/>
+          </w:tcPr>
+          <w:p>
+            <w:pPr>
+              <w:pStyle w:val="ListParagraph"/>
+              <w:ind w:left="0"/>
+              <w:rPr>
+                <w:lang w:val="en-ID"/>
+              </w:rPr>
+            </w:pPr>
+            <w:r>
+              <w:rPr>
+                <w:lang w:val="en-ID"/>
+              </w:rPr>
+              <w:t>v</w:t>
+            </w:r>
+          </w:p>
+        </w:tc>
+        <w:tc>
+          <w:tcPr>
+            <w:tcW w:w="1801" w:type="dxa"/>
+          </w:tcPr>
+          <w:p>
+            <w:pPr>
+              <w:pStyle w:val="ListParagraph"/>
+              <w:ind w:left="0"/>
+              <w:rPr>
+                <w:lang w:val="en-ID"/>
+              </w:rPr>
+            </w:pPr>
+            <w:r>
+              <w:rPr>
+                <w:lang w:val="en-ID"/>
+              </w:rPr>
+              <w:t>x</w:t>
+            </w:r>
+          </w:p>
+        </w:tc>
+        <w:tc>
+          <w:tcPr>
+            <w:tcW w:w="1802" w:type="dxa"/>
+          </w:tcPr>
+          <w:p>
+            <w:pPr>
+              <w:pStyle w:val="ListParagraph"/>
+              <w:ind w:left="0"/>
+              <w:rPr>
+                <w:lang w:val="en-ID"/>
+              </w:rPr>
+            </w:pPr>
+            <w:r>
+              <w:rPr>
+                <w:lang w:val="en-ID"/>
+              </w:rPr>
+              <w:t>x</w:t>
+            </w:r>
+          </w:p>
+        </w:tc>
+      </w:tr>
+      <w:bookmarkEnd w:id="1"/>
+    </w:tbl>
+    <w:p>
+      <w:pPr>
+        <w:rPr>
+          <w:lang w:val="en-ID"/>
+        </w:rPr>
+      </w:pPr>
     </w:p>
     <w:p>
       <w:pPr>
         <w:pStyle w:val="ListParagraph"/>
         <w:numPr>
-          <w:ilvl w:val="0"/>
-          <w:numId w:val="28"/>
+          <w:ilvl w:val="1"/>
+          <w:numId w:val="6"/>
         </w:numPr>
-      </w:pPr>
-      <w:r>
-        <w:rPr>
-          <w:lang w:val="en-US"/>
-        </w:rPr>
-        <w:t>Website McDonalds</w:t>
-      </w:r>
-      <w:r>
-        <w:t xml:space="preserve">: </w:t>
-      </w:r>
-      <w:hyperlink r:id="rId8" w:history="1">
-        <w:r>
-          <w:rPr>
-            <w:rStyle w:val="Hyperlink"/>
-          </w:rPr>
-          <w:t>https://mcdonalds.co.id/</w:t>
-        </w:r>
-      </w:hyperlink>
-      <w:r>
-        <w:t xml:space="preserve"> (tanpa pemesanan meja).</w:t>
-      </w:r>
-    </w:p>
-    <w:p>
-      <w:pPr>
-        <w:pStyle w:val="ListParagraph"/>
-        <w:numPr>
-          <w:ilvl w:val="0"/>
-          <w:numId w:val="28"/>
-        </w:numPr>
-      </w:pPr>
-      <w:r>
-        <w:rPr>
-          <w:lang w:val="en-US"/>
-        </w:rPr>
-        <w:t>Website Pizza</w:t>
-      </w:r>
-      <w:r>
-        <w:t xml:space="preserve"> Hut: </w:t>
-      </w:r>
-      <w:hyperlink r:id="rId9" w:history="1">
-        <w:r>
-          <w:rPr>
-            <w:rStyle w:val="Hyperlink"/>
-          </w:rPr>
-          <w:t>https://pizzahut.co.id/</w:t>
-        </w:r>
-      </w:hyperlink>
-      <w:r>
-        <w:t xml:space="preserve"> (tanpa pemesanan meja).</w:t>
-      </w:r>
-    </w:p>
-    <w:p>
-      <w:pPr>
-        <w:ind w:left="780"/>
-      </w:pPr>
-      <w:r>
-        <w:t>Di sisi pemesanan melalui delivery mirip dengan aplikasi GOJEK yang mempunyai fitur “go-food”.</w:t>
+        <w:rPr>
+          <w:b/>
+          <w:sz w:val="28"/>
+          <w:szCs w:val="28"/>
+          <w:lang w:val="en-US"/>
+        </w:rPr>
+      </w:pPr>
+      <w:r>
+        <w:rPr>
+          <w:b/>
+          <w:sz w:val="28"/>
+          <w:szCs w:val="28"/>
+          <w:lang w:val="en-US"/>
+        </w:rPr>
+        <w:t>Perkiraan Harga Software</w:t>
+      </w:r>
+    </w:p>
+    <w:p>
+      <w:pPr>
+        <w:pStyle w:val="ListParagraph"/>
+        <w:ind w:left="420"/>
+        <w:rPr>
+          <w:lang w:val="en-US"/>
+        </w:rPr>
+      </w:pPr>
+      <w:r>
+        <w:rPr>
+          <w:lang w:val="en-US"/>
+        </w:rPr>
+        <w:t xml:space="preserve">Perkiraan harga software kita adalah Rp.10.180.000,00- </w:t>
       </w:r>
     </w:p>
     <w:p>
@@ -5432,6 +6746,25 @@
       <w:shd w:val="clear" w:color="auto" w:fill="E1DFDD"/>
     </w:rPr>
   </w:style>
+  <w:style w:type="table" w:styleId="TableGrid">
+    <w:name w:val="Table Grid"/>
+    <w:basedOn w:val="TableNormal"/>
+    <w:uiPriority w:val="39"/>
+    <w:rsid w:val="00A02BDB"/>
+    <w:pPr>
+      <w:spacing w:after="0" w:line="240" w:lineRule="auto"/>
+    </w:pPr>
+    <w:tblPr>
+      <w:tblBorders>
+        <w:top w:val="single" w:sz="4" w:space="0" w:color="000000" w:themeColor="text1"/>
+        <w:left w:val="single" w:sz="4" w:space="0" w:color="000000" w:themeColor="text1"/>
+        <w:bottom w:val="single" w:sz="4" w:space="0" w:color="000000" w:themeColor="text1"/>
+        <w:right w:val="single" w:sz="4" w:space="0" w:color="000000" w:themeColor="text1"/>
+        <w:insideH w:val="single" w:sz="4" w:space="0" w:color="000000" w:themeColor="text1"/>
+        <w:insideV w:val="single" w:sz="4" w:space="0" w:color="000000" w:themeColor="text1"/>
+      </w:tblBorders>
+    </w:tblPr>
+  </w:style>
 </w:styles>
 </file>
 

</xml_diff>